<commit_message>
Added review of literature file
</commit_message>
<xml_diff>
--- a/word_files/03.ЛЗ.docx
+++ b/word_files/03.ЛЗ.docx
@@ -1347,7 +1347,7 @@
           <w:rFonts w:eastAsia="Times New Roman"/>
           <w:b/>
           <w:szCs w:val="28"/>
-          <w:lang w:val="en-US" w:eastAsia="ru-RU"/>
+          <w:lang w:eastAsia="ru-RU"/>
         </w:rPr>
         <w:t>5</w:t>
       </w:r>
@@ -1867,6 +1867,7 @@
         <w:jc w:val="both"/>
         <w:rPr>
           <w:rFonts w:eastAsia="Times New Roman"/>
+          <w:color w:val="BC0000"/>
           <w:szCs w:val="28"/>
           <w:lang w:eastAsia="ru-RU"/>
         </w:rPr>
@@ -1897,41 +1898,26 @@
         </w:rPr>
         <w:t>Веб-приложение по продаже музыкального оборудования.</w:t>
       </w:r>
-      <w:r>
-        <w:rPr>
-          <w:rFonts w:eastAsia="Times New Roman"/>
-          <w:color w:val="BC0000"/>
-          <w:szCs w:val="28"/>
-          <w:lang w:eastAsia="ru-RU"/>
-        </w:rPr>
-        <w:t xml:space="preserve"> </w:t>
-      </w:r>
-      <w:r>
-        <w:rPr>
-          <w:rFonts w:eastAsia="Times New Roman"/>
-          <w:szCs w:val="28"/>
-          <w:lang w:eastAsia="ru-RU"/>
-        </w:rPr>
-        <w:t xml:space="preserve">Схема </w:t>
-      </w:r>
     </w:p>
     <w:p>
       <w:pPr>
         <w:widowControl w:val="0"/>
         <w:spacing w:line="216" w:lineRule="auto"/>
-        <w:rPr>
-          <w:rFonts w:eastAsia="Times New Roman"/>
-          <w:szCs w:val="28"/>
-          <w:lang w:eastAsia="ru-RU"/>
-        </w:rPr>
-      </w:pPr>
-      <w:r>
-        <w:rPr>
-          <w:rFonts w:eastAsia="Times New Roman"/>
-          <w:szCs w:val="28"/>
-          <w:lang w:eastAsia="ru-RU"/>
-        </w:rPr>
-        <w:t xml:space="preserve">            структурная.</w:t>
+        <w:ind w:firstLine="851"/>
+        <w:jc w:val="both"/>
+        <w:rPr>
+          <w:rFonts w:eastAsia="Times New Roman"/>
+          <w:szCs w:val="28"/>
+          <w:lang w:eastAsia="ru-RU"/>
+        </w:rPr>
+      </w:pPr>
+      <w:r>
+        <w:rPr>
+          <w:rFonts w:eastAsia="Times New Roman"/>
+          <w:szCs w:val="28"/>
+          <w:lang w:eastAsia="ru-RU"/>
+        </w:rPr>
+        <w:t>Схема структурная.</w:t>
       </w:r>
       <w:r>
         <w:rPr>
@@ -1987,6 +1973,26 @@
         </w:rPr>
         <w:t>Веб-приложение по продаже музыкального оборудования.</w:t>
       </w:r>
+    </w:p>
+    <w:p>
+      <w:pPr>
+        <w:widowControl w:val="0"/>
+        <w:spacing w:line="240" w:lineRule="auto"/>
+        <w:ind w:left="851"/>
+        <w:rPr>
+          <w:rFonts w:eastAsia="Times New Roman"/>
+          <w:szCs w:val="28"/>
+          <w:lang w:eastAsia="ru-RU"/>
+        </w:rPr>
+      </w:pPr>
+      <w:r>
+        <w:rPr>
+          <w:rFonts w:eastAsia="Times New Roman"/>
+          <w:szCs w:val="28"/>
+          <w:lang w:eastAsia="ru-RU"/>
+        </w:rPr>
+        <w:t>Диаграмма</w:t>
+      </w:r>
       <w:r>
         <w:rPr>
           <w:rFonts w:eastAsia="Times New Roman"/>
@@ -2001,7 +2007,7 @@
           <w:szCs w:val="28"/>
           <w:lang w:eastAsia="ru-RU"/>
         </w:rPr>
-        <w:t>Диаграмма классов</w:t>
+        <w:t>классов</w:t>
       </w:r>
       <w:r>
         <w:rPr>
@@ -3393,6 +3399,14 @@
           <w:lang w:eastAsia="ru-RU"/>
         </w:rPr>
         <w:t>23.03.</w:t>
+      </w:r>
+      <w:r>
+        <w:rPr>
+          <w:rFonts w:eastAsia="Times New Roman"/>
+          <w:szCs w:val="28"/>
+          <w:lang w:eastAsia="ru-RU"/>
+        </w:rPr>
+        <w:t>20</w:t>
       </w:r>
       <w:r>
         <w:rPr>

</xml_diff>